<commit_message>
Added resources, cleaned up code, and filled in README
</commit_message>
<xml_diff>
--- a/recipes/cheesecake_recipe.docx
+++ b/recipes/cheesecake_recipe.docx
@@ -116,11 +116,19 @@
           <w:rFonts w:ascii="Courier New" w:hAnsi="Courier New" w:cs="Courier New"/>
         </w:rPr>
       </w:pPr>
-      <w:r>
-        <w:rPr>
-          <w:rFonts w:ascii="Courier New" w:hAnsi="Courier New" w:cs="Courier New"/>
-        </w:rPr>
-        <w:t>All purpose flour</w:t>
+      <w:proofErr w:type="spellStart"/>
+      <w:r>
+        <w:rPr>
+          <w:rFonts w:ascii="Courier New" w:hAnsi="Courier New" w:cs="Courier New"/>
+        </w:rPr>
+        <w:t>All purpose</w:t>
+      </w:r>
+      <w:proofErr w:type="spellEnd"/>
+      <w:r>
+        <w:rPr>
+          <w:rFonts w:ascii="Courier New" w:hAnsi="Courier New" w:cs="Courier New"/>
+        </w:rPr>
+        <w:t xml:space="preserve"> flour</w:t>
       </w:r>
       <w:r>
         <w:rPr>

</xml_diff>